<commit_message>
added devexspress histogramlogic and test
</commit_message>
<xml_diff>
--- a/documentation/diplom_nazar_kravchuk.docx
+++ b/documentation/diplom_nazar_kravchuk.docx
@@ -277,15 +277,7 @@
         <w:rPr>
           <w:lang w:val="en-US"/>
         </w:rPr>
-        <w:t>In the first chapter of the thesis subject area studied - the organization of mobile repair business. Defined goals that sho</w:t>
-      </w:r>
-      <w:bookmarkStart w:id="4" w:name="_GoBack"/>
-      <w:bookmarkEnd w:id="4"/>
-      <w:r>
-        <w:rPr>
-          <w:lang w:val="en-US"/>
-        </w:rPr>
-        <w:t xml:space="preserve">uld implement information </w:t>
+        <w:t xml:space="preserve">In the first chapter of the thesis subject area studied - the organization of mobile repair business. Defined goals that should implement information </w:t>
       </w:r>
       <w:proofErr w:type="gramStart"/>
       <w:r>
@@ -1527,7 +1519,7 @@
           <w:b w:val="0"/>
         </w:rPr>
       </w:pPr>
-      <w:bookmarkStart w:id="5" w:name="_Toc483568254"/>
+      <w:bookmarkStart w:id="4" w:name="_Toc483568254"/>
       <w:proofErr w:type="gramStart"/>
       <w:r>
         <w:rPr>
@@ -1536,7 +1528,7 @@
         <w:lastRenderedPageBreak/>
         <w:t>ВСТУП</w:t>
       </w:r>
-      <w:bookmarkEnd w:id="5"/>
+      <w:bookmarkEnd w:id="4"/>
       <w:proofErr w:type="gramEnd"/>
     </w:p>
     <w:p>
@@ -2035,11 +2027,37 @@
       <w:r>
         <w:rPr>
           <w:rFonts w:eastAsia="Times New Roman"/>
-          <w:b/>
-          <w:i/>
           <w:lang w:eastAsia="ru-RU"/>
         </w:rPr>
         <w:t>Об</w:t>
+      </w:r>
+      <w:r>
+        <w:rPr>
+          <w:rFonts w:eastAsia="Times New Roman"/>
+          <w:lang w:eastAsia="ru-RU"/>
+        </w:rPr>
+        <w:t>`</w:t>
+      </w:r>
+      <w:r>
+        <w:rPr>
+          <w:rFonts w:eastAsia="Times New Roman"/>
+          <w:lang w:eastAsia="ru-RU"/>
+        </w:rPr>
+        <w:t>єкт</w:t>
+      </w:r>
+      <w:r>
+        <w:rPr>
+          <w:rFonts w:eastAsia="Times New Roman"/>
+          <w:lang w:eastAsia="ru-RU"/>
+        </w:rPr>
+        <w:t xml:space="preserve">ом </w:t>
+      </w:r>
+      <w:r>
+        <w:rPr>
+          <w:rFonts w:eastAsia="Times New Roman"/>
+          <w:lang w:eastAsia="ru-RU"/>
+        </w:rPr>
+        <w:t>дослідження є</w:t>
       </w:r>
       <w:r>
         <w:rPr>
@@ -2048,16 +2066,7 @@
           <w:i/>
           <w:lang w:eastAsia="ru-RU"/>
         </w:rPr>
-        <w:t>`</w:t>
-      </w:r>
-      <w:r>
-        <w:rPr>
-          <w:rFonts w:eastAsia="Times New Roman"/>
-          <w:b/>
-          <w:i/>
-          <w:lang w:eastAsia="ru-RU"/>
-        </w:rPr>
-        <w:t xml:space="preserve">єктами дослідження є </w:t>
+        <w:t xml:space="preserve"> </w:t>
       </w:r>
       <w:r>
         <w:rPr>
@@ -2123,7 +2132,27 @@
         <w:rPr>
           <w:lang w:val="ru-RU"/>
         </w:rPr>
-        <w:t>ідприємства по ремонту мобільних пристроїв.</w:t>
+        <w:t xml:space="preserve">ідприємства </w:t>
+      </w:r>
+      <w:r>
+        <w:rPr>
+          <w:lang w:val="ru-RU"/>
+        </w:rPr>
+        <w:t>що займається ремонтом</w:t>
+      </w:r>
+      <w:r>
+        <w:rPr>
+          <w:lang w:val="ru-RU"/>
+        </w:rPr>
+        <w:t xml:space="preserve"> мобільних пристрої</w:t>
+      </w:r>
+      <w:bookmarkStart w:id="5" w:name="_GoBack"/>
+      <w:bookmarkEnd w:id="5"/>
+      <w:r>
+        <w:rPr>
+          <w:lang w:val="ru-RU"/>
+        </w:rPr>
+        <w:t>в.</w:t>
       </w:r>
     </w:p>
     <w:p>
@@ -12342,7 +12371,7 @@
             <w:noProof/>
             <w:lang w:val="ru-RU"/>
           </w:rPr>
-          <w:t>3</w:t>
+          <w:t>7</w:t>
         </w:r>
         <w:r>
           <w:fldChar w:fldCharType="end"/>
@@ -17106,7 +17135,7 @@
 </file>
 
 <file path=customXml/itemProps1.xml><?xml version="1.0" encoding="utf-8"?>
-<ds:datastoreItem xmlns:ds="http://schemas.openxmlformats.org/officeDocument/2006/customXml" ds:itemID="{AE321553-4DAF-4C14-B405-5F2DB185AEBE}">
+<ds:datastoreItem xmlns:ds="http://schemas.openxmlformats.org/officeDocument/2006/customXml" ds:itemID="{CAED6635-1B21-4BCA-97E4-1AA53A3C5DCE}">
   <ds:schemaRefs>
     <ds:schemaRef ds:uri="http://schemas.openxmlformats.org/officeDocument/2006/bibliography"/>
   </ds:schemaRefs>

</xml_diff>